<commit_message>
DOC: Added Code Conventions document
DOC: Added Code Conventions document and edited GDD
</commit_message>
<xml_diff>
--- a/Documentatie/Game Design Document Asteroids.docx
+++ b/Documentatie/Game Design Document Asteroids.docx
@@ -84,7 +84,7 @@
         <w:rPr>
           <w:noProof/>
         </w:rPr>
-        <w:t>Monday, December 18, 2017</w:t>
+        <w:t>Friday, December 22, 2017</w:t>
       </w:r>
       <w:r>
         <w:fldChar w:fldCharType="end"/>
@@ -5622,7 +5622,13 @@
         <w:t>modernize</w:t>
       </w:r>
       <w:r>
-        <w:t xml:space="preserve"> the original game Asteroids. We want to use better assets like visuals, sound and controls. We also want to create our own twist on the original, so this game will have 3 different “game modes”. The first game mode is the Classic mode, the second is Endless mode and the last game mode is .......</w:t>
+        <w:t xml:space="preserve"> the original game Asteroids. We want to use better assets like visuals, sound and controls. We also want to create our own twist on the original, so this game will have 3 different “game modes”. The first game mode is the Classic mode, the second is </w:t>
+      </w:r>
+      <w:r>
+        <w:t xml:space="preserve">................... </w:t>
+      </w:r>
+      <w:r>
+        <w:t>and the last game mode is .......</w:t>
       </w:r>
     </w:p>
     <w:p>
@@ -5668,8 +5674,13 @@
     <w:p/>
     <w:p>
       <w:r>
-        <w:t>Great visuals</w:t>
-      </w:r>
+        <w:t>Great visual</w:t>
+      </w:r>
+      <w:r>
+        <w:t xml:space="preserve"> sprites</w:t>
+      </w:r>
+      <w:bookmarkStart w:id="27" w:name="_GoBack"/>
+      <w:bookmarkEnd w:id="27"/>
     </w:p>
     <w:p>
       <w:r>
@@ -5706,18 +5717,18 @@
           <w:sz w:val="28"/>
         </w:rPr>
       </w:pPr>
-      <w:bookmarkStart w:id="27" w:name="_Toc157247468"/>
+      <w:bookmarkStart w:id="28" w:name="_Toc157247468"/>
       <w:r>
         <w:rPr>
           <w:sz w:val="28"/>
         </w:rPr>
         <w:t>Game Play</w:t>
       </w:r>
-      <w:bookmarkEnd w:id="27"/>
-    </w:p>
-    <w:p/>
-    <w:p>
-      <w:bookmarkStart w:id="28" w:name="_Toc426902191"/>
+      <w:bookmarkEnd w:id="28"/>
+    </w:p>
+    <w:p/>
+    <w:p>
+      <w:bookmarkStart w:id="29" w:name="_Toc426902191"/>
       <w:r>
         <w:t>Easy to control</w:t>
       </w:r>
@@ -5755,7 +5766,7 @@
           <w:sz w:val="40"/>
         </w:rPr>
       </w:pPr>
-      <w:bookmarkStart w:id="29" w:name="_Toc157247469"/>
+      <w:bookmarkStart w:id="30" w:name="_Toc157247469"/>
       <w:r>
         <w:rPr>
           <w:sz w:val="40"/>
@@ -5763,8 +5774,8 @@
         <w:lastRenderedPageBreak/>
         <w:t>The Game World</w:t>
       </w:r>
-      <w:bookmarkEnd w:id="28"/>
       <w:bookmarkEnd w:id="29"/>
+      <w:bookmarkEnd w:id="30"/>
     </w:p>
     <w:p/>
     <w:p>
@@ -5800,16 +5811,16 @@
           <w:sz w:val="28"/>
         </w:rPr>
       </w:pPr>
-      <w:bookmarkStart w:id="30" w:name="_Toc426902192"/>
-      <w:bookmarkStart w:id="31" w:name="_Toc157247471"/>
+      <w:bookmarkStart w:id="31" w:name="_Toc426902192"/>
+      <w:bookmarkStart w:id="32" w:name="_Toc157247471"/>
       <w:r>
         <w:rPr>
           <w:sz w:val="28"/>
         </w:rPr>
         <w:t>The Physical World</w:t>
       </w:r>
-      <w:bookmarkEnd w:id="30"/>
       <w:bookmarkEnd w:id="31"/>
+      <w:bookmarkEnd w:id="32"/>
     </w:p>
     <w:p/>
     <w:p>
@@ -5820,14 +5831,14 @@
           <w:u w:val="none"/>
         </w:rPr>
       </w:pPr>
-      <w:bookmarkStart w:id="32" w:name="_Toc157247472"/>
+      <w:bookmarkStart w:id="33" w:name="_Toc157247472"/>
       <w:r>
         <w:rPr>
           <w:u w:val="none"/>
         </w:rPr>
         <w:t>Key Locations</w:t>
       </w:r>
-      <w:bookmarkEnd w:id="32"/>
+      <w:bookmarkEnd w:id="33"/>
     </w:p>
     <w:p/>
     <w:p>
@@ -5844,14 +5855,14 @@
           <w:u w:val="none"/>
         </w:rPr>
       </w:pPr>
-      <w:bookmarkStart w:id="33" w:name="_Toc157247473"/>
+      <w:bookmarkStart w:id="34" w:name="_Toc157247473"/>
       <w:r>
         <w:rPr>
           <w:u w:val="none"/>
         </w:rPr>
         <w:t>Travel</w:t>
       </w:r>
-      <w:bookmarkEnd w:id="33"/>
+      <w:bookmarkEnd w:id="34"/>
     </w:p>
     <w:p>
       <w:pPr>
@@ -5875,14 +5886,14 @@
           <w:u w:val="none"/>
         </w:rPr>
       </w:pPr>
-      <w:bookmarkStart w:id="34" w:name="_Toc157247474"/>
+      <w:bookmarkStart w:id="35" w:name="_Toc157247474"/>
       <w:r>
         <w:rPr>
           <w:u w:val="none"/>
         </w:rPr>
         <w:t>Scale</w:t>
       </w:r>
-      <w:bookmarkEnd w:id="34"/>
+      <w:bookmarkEnd w:id="35"/>
     </w:p>
     <w:p/>
     <w:p>
@@ -5899,14 +5910,14 @@
           <w:u w:val="none"/>
         </w:rPr>
       </w:pPr>
-      <w:bookmarkStart w:id="35" w:name="_Toc157247475"/>
+      <w:bookmarkStart w:id="36" w:name="_Toc157247475"/>
       <w:r>
         <w:rPr>
           <w:u w:val="none"/>
         </w:rPr>
         <w:t>Objects</w:t>
       </w:r>
-      <w:bookmarkEnd w:id="35"/>
+      <w:bookmarkEnd w:id="36"/>
     </w:p>
     <w:p/>
     <w:p>
@@ -5923,14 +5934,14 @@
           <w:u w:val="none"/>
         </w:rPr>
       </w:pPr>
-      <w:bookmarkStart w:id="36" w:name="_Toc157247477"/>
+      <w:bookmarkStart w:id="37" w:name="_Toc157247477"/>
       <w:r>
         <w:rPr>
           <w:u w:val="none"/>
         </w:rPr>
         <w:t>Time</w:t>
       </w:r>
-      <w:bookmarkEnd w:id="36"/>
+      <w:bookmarkEnd w:id="37"/>
     </w:p>
     <w:p/>
     <w:p>
@@ -5942,7 +5953,7 @@
       <w:r>
         <w:br w:type="page"/>
       </w:r>
-      <w:bookmarkStart w:id="37" w:name="_Toc426902193"/>
+      <w:bookmarkStart w:id="38" w:name="_Toc426902193"/>
       <w:r>
         <w:rPr>
           <w:b/>
@@ -5951,7 +5962,7 @@
         <w:lastRenderedPageBreak/>
         <w:t xml:space="preserve">Rendering </w:t>
       </w:r>
-      <w:bookmarkEnd w:id="37"/>
+      <w:bookmarkEnd w:id="38"/>
       <w:r>
         <w:rPr>
           <w:b/>
@@ -5969,14 +5980,14 @@
           <w:u w:val="none"/>
         </w:rPr>
       </w:pPr>
-      <w:bookmarkStart w:id="38" w:name="_Toc157247478"/>
+      <w:bookmarkStart w:id="39" w:name="_Toc157247478"/>
       <w:r>
         <w:rPr>
           <w:u w:val="none"/>
         </w:rPr>
         <w:t>Overview</w:t>
       </w:r>
-      <w:bookmarkEnd w:id="38"/>
+      <w:bookmarkEnd w:id="39"/>
     </w:p>
     <w:p/>
     <w:p>
@@ -5997,14 +6008,14 @@
           <w:u w:val="none"/>
         </w:rPr>
       </w:pPr>
-      <w:bookmarkStart w:id="39" w:name="_Toc157247479"/>
+      <w:bookmarkStart w:id="40" w:name="_Toc157247479"/>
       <w:r>
         <w:rPr>
           <w:u w:val="none"/>
         </w:rPr>
         <w:t>2D/3D Rendering</w:t>
       </w:r>
-      <w:bookmarkEnd w:id="39"/>
+      <w:bookmarkEnd w:id="40"/>
     </w:p>
     <w:p/>
     <w:p>
@@ -6013,7 +6024,7 @@
       </w:r>
     </w:p>
     <w:p>
-      <w:bookmarkStart w:id="40" w:name="_Toc426902194"/>
+      <w:bookmarkStart w:id="41" w:name="_Toc426902194"/>
     </w:p>
     <w:p>
       <w:pPr>
@@ -6023,16 +6034,16 @@
           <w:sz w:val="28"/>
         </w:rPr>
       </w:pPr>
-      <w:bookmarkStart w:id="41" w:name="_Toc157247480"/>
-      <w:bookmarkStart w:id="42" w:name="_Toc426902195"/>
-      <w:bookmarkEnd w:id="40"/>
+      <w:bookmarkStart w:id="42" w:name="_Toc157247480"/>
+      <w:bookmarkStart w:id="43" w:name="_Toc426902195"/>
+      <w:bookmarkEnd w:id="41"/>
       <w:r>
         <w:rPr>
           <w:sz w:val="28"/>
         </w:rPr>
         <w:t>Camera</w:t>
       </w:r>
-      <w:bookmarkEnd w:id="41"/>
+      <w:bookmarkEnd w:id="42"/>
     </w:p>
     <w:p/>
     <w:p>
@@ -6043,14 +6054,14 @@
           <w:u w:val="none"/>
         </w:rPr>
       </w:pPr>
-      <w:bookmarkStart w:id="43" w:name="_Toc157247481"/>
+      <w:bookmarkStart w:id="44" w:name="_Toc157247481"/>
       <w:r>
         <w:rPr>
           <w:u w:val="none"/>
         </w:rPr>
         <w:t>Overview</w:t>
       </w:r>
-      <w:bookmarkEnd w:id="43"/>
+      <w:bookmarkEnd w:id="44"/>
     </w:p>
     <w:p/>
     <w:p>
@@ -6067,15 +6078,15 @@
           <w:sz w:val="28"/>
         </w:rPr>
       </w:pPr>
-      <w:bookmarkStart w:id="44" w:name="_Toc157247482"/>
-      <w:bookmarkEnd w:id="42"/>
+      <w:bookmarkStart w:id="45" w:name="_Toc157247482"/>
+      <w:bookmarkEnd w:id="43"/>
       <w:r>
         <w:rPr>
           <w:sz w:val="28"/>
         </w:rPr>
         <w:t>Game Engine</w:t>
       </w:r>
-      <w:bookmarkEnd w:id="44"/>
+      <w:bookmarkEnd w:id="45"/>
     </w:p>
     <w:p/>
     <w:p>
@@ -6086,15 +6097,15 @@
           <w:sz w:val="28"/>
         </w:rPr>
       </w:pPr>
-      <w:bookmarkStart w:id="45" w:name="_Toc157247483"/>
-      <w:bookmarkStart w:id="46" w:name="_Toc426902196"/>
+      <w:bookmarkStart w:id="46" w:name="_Toc157247483"/>
+      <w:bookmarkStart w:id="47" w:name="_Toc426902196"/>
       <w:r>
         <w:rPr>
           <w:u w:val="none"/>
         </w:rPr>
         <w:t>Overview</w:t>
       </w:r>
-      <w:bookmarkEnd w:id="45"/>
+      <w:bookmarkEnd w:id="46"/>
     </w:p>
     <w:p/>
     <w:p>
@@ -6111,14 +6122,14 @@
           <w:u w:val="none"/>
         </w:rPr>
       </w:pPr>
-      <w:bookmarkStart w:id="47" w:name="_Toc157247484"/>
+      <w:bookmarkStart w:id="48" w:name="_Toc157247484"/>
       <w:r>
         <w:rPr>
           <w:u w:val="none"/>
         </w:rPr>
         <w:t>Game Engine Detail</w:t>
       </w:r>
-      <w:bookmarkEnd w:id="47"/>
+      <w:bookmarkEnd w:id="48"/>
     </w:p>
     <w:p/>
     <w:p>
@@ -6135,14 +6146,14 @@
           <w:u w:val="none"/>
         </w:rPr>
       </w:pPr>
-      <w:bookmarkStart w:id="48" w:name="_Toc157247485"/>
+      <w:bookmarkStart w:id="49" w:name="_Toc157247485"/>
       <w:r>
         <w:rPr>
           <w:u w:val="none"/>
         </w:rPr>
         <w:t>Collision Detection</w:t>
       </w:r>
-      <w:bookmarkEnd w:id="48"/>
+      <w:bookmarkEnd w:id="49"/>
     </w:p>
     <w:p/>
     <w:p>
@@ -6232,17 +6243,17 @@
           <w:sz w:val="28"/>
         </w:rPr>
       </w:pPr>
-      <w:bookmarkStart w:id="49" w:name="_Toc426902197"/>
-      <w:bookmarkStart w:id="50" w:name="_Toc157247486"/>
-      <w:bookmarkEnd w:id="46"/>
+      <w:bookmarkStart w:id="50" w:name="_Toc426902197"/>
+      <w:bookmarkStart w:id="51" w:name="_Toc157247486"/>
+      <w:bookmarkEnd w:id="47"/>
       <w:r>
         <w:rPr>
           <w:sz w:val="28"/>
         </w:rPr>
         <w:t>Lighting Models</w:t>
       </w:r>
-      <w:bookmarkEnd w:id="49"/>
       <w:bookmarkEnd w:id="50"/>
+      <w:bookmarkEnd w:id="51"/>
     </w:p>
     <w:p/>
     <w:p>
@@ -6253,14 +6264,14 @@
           <w:sz w:val="28"/>
         </w:rPr>
       </w:pPr>
-      <w:bookmarkStart w:id="51" w:name="_Toc157247487"/>
+      <w:bookmarkStart w:id="52" w:name="_Toc157247487"/>
       <w:r>
         <w:rPr>
           <w:u w:val="none"/>
         </w:rPr>
         <w:t>Overview</w:t>
       </w:r>
-      <w:bookmarkEnd w:id="51"/>
+      <w:bookmarkEnd w:id="52"/>
     </w:p>
     <w:p/>
     <w:p>
@@ -6276,7 +6287,7 @@
           <w:sz w:val="40"/>
         </w:rPr>
       </w:pPr>
-      <w:bookmarkStart w:id="52" w:name="_Toc157247488"/>
+      <w:bookmarkStart w:id="53" w:name="_Toc157247488"/>
       <w:r>
         <w:rPr>
           <w:sz w:val="40"/>
@@ -6284,7 +6295,7 @@
         <w:lastRenderedPageBreak/>
         <w:t>The World Layout</w:t>
       </w:r>
-      <w:bookmarkEnd w:id="52"/>
+      <w:bookmarkEnd w:id="53"/>
     </w:p>
     <w:p/>
     <w:p>
@@ -6295,14 +6306,14 @@
           <w:sz w:val="28"/>
         </w:rPr>
       </w:pPr>
-      <w:bookmarkStart w:id="53" w:name="_Toc157247489"/>
+      <w:bookmarkStart w:id="54" w:name="_Toc157247489"/>
       <w:r>
         <w:rPr>
           <w:sz w:val="28"/>
         </w:rPr>
         <w:t>Overview</w:t>
       </w:r>
-      <w:bookmarkEnd w:id="53"/>
+      <w:bookmarkEnd w:id="54"/>
     </w:p>
     <w:p/>
     <w:p>
@@ -6319,14 +6330,14 @@
           <w:sz w:val="28"/>
         </w:rPr>
       </w:pPr>
-      <w:bookmarkStart w:id="54" w:name="_Toc157247490"/>
+      <w:bookmarkStart w:id="55" w:name="_Toc157247490"/>
       <w:r>
         <w:rPr>
           <w:sz w:val="28"/>
         </w:rPr>
         <w:t>World Layout Detail</w:t>
       </w:r>
-      <w:bookmarkEnd w:id="54"/>
+      <w:bookmarkEnd w:id="55"/>
     </w:p>
     <w:p/>
     <w:p>
@@ -6345,8 +6356,8 @@
           <w:sz w:val="40"/>
         </w:rPr>
       </w:pPr>
-      <w:bookmarkStart w:id="55" w:name="_Toc426902199"/>
-      <w:bookmarkStart w:id="56" w:name="_Toc157247491"/>
+      <w:bookmarkStart w:id="56" w:name="_Toc426902199"/>
+      <w:bookmarkStart w:id="57" w:name="_Toc157247491"/>
       <w:r>
         <w:rPr>
           <w:sz w:val="40"/>
@@ -6354,8 +6365,8 @@
         <w:lastRenderedPageBreak/>
         <w:t>Game Characters</w:t>
       </w:r>
-      <w:bookmarkEnd w:id="55"/>
       <w:bookmarkEnd w:id="56"/>
+      <w:bookmarkEnd w:id="57"/>
     </w:p>
     <w:p/>
     <w:p>
@@ -6366,14 +6377,14 @@
           <w:sz w:val="28"/>
         </w:rPr>
       </w:pPr>
-      <w:bookmarkStart w:id="57" w:name="_Toc157247492"/>
+      <w:bookmarkStart w:id="58" w:name="_Toc157247492"/>
       <w:r>
         <w:rPr>
           <w:sz w:val="28"/>
         </w:rPr>
         <w:t>Overview</w:t>
       </w:r>
-      <w:bookmarkEnd w:id="57"/>
+      <w:bookmarkEnd w:id="58"/>
     </w:p>
     <w:p/>
     <w:p>
@@ -6390,14 +6401,14 @@
           <w:sz w:val="28"/>
         </w:rPr>
       </w:pPr>
-      <w:bookmarkStart w:id="58" w:name="_Toc157247493"/>
+      <w:bookmarkStart w:id="59" w:name="_Toc157247493"/>
       <w:r>
         <w:rPr>
           <w:sz w:val="28"/>
         </w:rPr>
         <w:t>Enemies</w:t>
       </w:r>
-      <w:bookmarkEnd w:id="58"/>
+      <w:bookmarkEnd w:id="59"/>
     </w:p>
     <w:p/>
     <w:p>
@@ -6469,7 +6480,7 @@
       <w:r>
         <w:br w:type="page"/>
       </w:r>
-      <w:bookmarkStart w:id="59" w:name="_Toc426902200"/>
+      <w:bookmarkStart w:id="60" w:name="_Toc426902200"/>
     </w:p>
     <w:p>
       <w:pPr>
@@ -6479,8 +6490,8 @@
           <w:sz w:val="40"/>
         </w:rPr>
       </w:pPr>
-      <w:bookmarkStart w:id="60" w:name="_Toc426902205"/>
-      <w:bookmarkStart w:id="61" w:name="_Toc157247494"/>
+      <w:bookmarkStart w:id="61" w:name="_Toc426902205"/>
+      <w:bookmarkStart w:id="62" w:name="_Toc157247494"/>
       <w:r>
         <w:rPr>
           <w:sz w:val="40"/>
@@ -6488,8 +6499,8 @@
         <w:lastRenderedPageBreak/>
         <w:t>User Interface</w:t>
       </w:r>
-      <w:bookmarkEnd w:id="60"/>
       <w:bookmarkEnd w:id="61"/>
+      <w:bookmarkEnd w:id="62"/>
     </w:p>
     <w:p/>
     <w:p>
@@ -6500,14 +6511,14 @@
           <w:sz w:val="28"/>
         </w:rPr>
       </w:pPr>
-      <w:bookmarkStart w:id="62" w:name="_Toc157247495"/>
+      <w:bookmarkStart w:id="63" w:name="_Toc157247495"/>
       <w:r>
         <w:rPr>
           <w:sz w:val="28"/>
         </w:rPr>
         <w:t>Overview</w:t>
       </w:r>
-      <w:bookmarkEnd w:id="62"/>
+      <w:bookmarkEnd w:id="63"/>
     </w:p>
     <w:p/>
     <w:p>
@@ -6542,7 +6553,7 @@
           <w:sz w:val="28"/>
         </w:rPr>
       </w:pPr>
-      <w:bookmarkStart w:id="63" w:name="_Toc157247496"/>
+      <w:bookmarkStart w:id="64" w:name="_Toc157247496"/>
       <w:r>
         <w:rPr>
           <w:sz w:val="28"/>
@@ -6555,7 +6566,7 @@
         </w:rPr>
         <w:t xml:space="preserve"> #1</w:t>
       </w:r>
-      <w:bookmarkEnd w:id="63"/>
+      <w:bookmarkEnd w:id="64"/>
     </w:p>
     <w:p/>
     <w:p>
@@ -6573,7 +6584,7 @@
           <w:sz w:val="28"/>
         </w:rPr>
       </w:pPr>
-      <w:bookmarkStart w:id="64" w:name="_Toc157247497"/>
+      <w:bookmarkStart w:id="65" w:name="_Toc157247497"/>
       <w:r>
         <w:rPr>
           <w:bCs/>
@@ -6581,7 +6592,7 @@
         </w:rPr>
         <w:t>User Interface Detail #2</w:t>
       </w:r>
-      <w:bookmarkEnd w:id="64"/>
+      <w:bookmarkEnd w:id="65"/>
     </w:p>
     <w:p/>
     <w:p>
@@ -6600,7 +6611,7 @@
           <w:sz w:val="40"/>
         </w:rPr>
       </w:pPr>
-      <w:bookmarkStart w:id="65" w:name="_Toc157247498"/>
+      <w:bookmarkStart w:id="66" w:name="_Toc157247498"/>
       <w:r>
         <w:rPr>
           <w:sz w:val="40"/>
@@ -6608,8 +6619,8 @@
         <w:lastRenderedPageBreak/>
         <w:t>Weapons</w:t>
       </w:r>
-      <w:bookmarkEnd w:id="59"/>
-      <w:bookmarkEnd w:id="65"/>
+      <w:bookmarkEnd w:id="60"/>
+      <w:bookmarkEnd w:id="66"/>
     </w:p>
     <w:p/>
     <w:p>
@@ -6620,14 +6631,14 @@
           <w:sz w:val="28"/>
         </w:rPr>
       </w:pPr>
-      <w:bookmarkStart w:id="66" w:name="_Toc157247499"/>
+      <w:bookmarkStart w:id="67" w:name="_Toc157247499"/>
       <w:r>
         <w:rPr>
           <w:sz w:val="28"/>
         </w:rPr>
         <w:t>Overview</w:t>
       </w:r>
-      <w:bookmarkEnd w:id="66"/>
+      <w:bookmarkEnd w:id="67"/>
     </w:p>
     <w:p/>
     <w:p>
@@ -6644,14 +6655,14 @@
           <w:sz w:val="28"/>
         </w:rPr>
       </w:pPr>
-      <w:bookmarkStart w:id="67" w:name="_Toc157247500"/>
+      <w:bookmarkStart w:id="68" w:name="_Toc157247500"/>
       <w:r>
         <w:rPr>
           <w:sz w:val="28"/>
         </w:rPr>
         <w:t>Weapons Details</w:t>
       </w:r>
-      <w:bookmarkEnd w:id="67"/>
+      <w:bookmarkEnd w:id="68"/>
     </w:p>
     <w:p/>
     <w:p>
@@ -6700,15 +6711,15 @@
           <w:sz w:val="40"/>
         </w:rPr>
       </w:pPr>
-      <w:bookmarkStart w:id="68" w:name="_Toc157247501"/>
-      <w:bookmarkStart w:id="69" w:name="_Toc426902204"/>
+      <w:bookmarkStart w:id="69" w:name="_Toc157247501"/>
+      <w:bookmarkStart w:id="70" w:name="_Toc426902204"/>
       <w:r>
         <w:rPr>
           <w:sz w:val="40"/>
         </w:rPr>
         <w:t>Musical Scores and Sound Effects</w:t>
       </w:r>
-      <w:bookmarkEnd w:id="68"/>
+      <w:bookmarkEnd w:id="69"/>
     </w:p>
     <w:p/>
     <w:p>
@@ -6719,14 +6730,14 @@
           <w:sz w:val="28"/>
         </w:rPr>
       </w:pPr>
-      <w:bookmarkStart w:id="70" w:name="_Toc157247502"/>
+      <w:bookmarkStart w:id="71" w:name="_Toc157247502"/>
       <w:r>
         <w:rPr>
           <w:sz w:val="28"/>
         </w:rPr>
         <w:t>Overview</w:t>
       </w:r>
-      <w:bookmarkEnd w:id="70"/>
+      <w:bookmarkEnd w:id="71"/>
     </w:p>
     <w:p/>
     <w:p/>
@@ -6739,14 +6750,14 @@
           <w:sz w:val="28"/>
         </w:rPr>
       </w:pPr>
-      <w:bookmarkStart w:id="71" w:name="_Toc157247503"/>
+      <w:bookmarkStart w:id="72" w:name="_Toc157247503"/>
       <w:r>
         <w:rPr>
           <w:sz w:val="28"/>
         </w:rPr>
         <w:t>Red Book Audio</w:t>
       </w:r>
-      <w:bookmarkEnd w:id="71"/>
+      <w:bookmarkEnd w:id="72"/>
     </w:p>
     <w:p/>
     <w:p>
@@ -6770,14 +6781,14 @@
           <w:sz w:val="28"/>
         </w:rPr>
       </w:pPr>
-      <w:bookmarkStart w:id="72" w:name="_Toc157247504"/>
+      <w:bookmarkStart w:id="73" w:name="_Toc157247504"/>
       <w:r>
         <w:rPr>
           <w:sz w:val="28"/>
         </w:rPr>
         <w:t>Sound Design</w:t>
       </w:r>
-      <w:bookmarkEnd w:id="72"/>
+      <w:bookmarkEnd w:id="73"/>
     </w:p>
     <w:p/>
     <w:p>
@@ -6795,7 +6806,7 @@
           <w:sz w:val="28"/>
         </w:rPr>
       </w:pPr>
-      <w:bookmarkStart w:id="73" w:name="_Toc157247505"/>
+      <w:bookmarkStart w:id="74" w:name="_Toc157247505"/>
       <w:r>
         <w:rPr>
           <w:bCs/>
@@ -6803,7 +6814,7 @@
         </w:rPr>
         <w:t>Music Play List</w:t>
       </w:r>
-      <w:bookmarkEnd w:id="73"/>
+      <w:bookmarkEnd w:id="74"/>
     </w:p>
     <w:p/>
     <w:p>
@@ -6829,14 +6840,14 @@
           <w:sz w:val="40"/>
         </w:rPr>
       </w:pPr>
-      <w:bookmarkStart w:id="74" w:name="_Toc157247506"/>
+      <w:bookmarkStart w:id="75" w:name="_Toc157247506"/>
       <w:r>
         <w:rPr>
           <w:sz w:val="40"/>
         </w:rPr>
         <w:t>Single-Player Game</w:t>
       </w:r>
-      <w:bookmarkEnd w:id="74"/>
+      <w:bookmarkEnd w:id="75"/>
     </w:p>
     <w:p/>
     <w:p>
@@ -6847,14 +6858,14 @@
           <w:sz w:val="28"/>
         </w:rPr>
       </w:pPr>
-      <w:bookmarkStart w:id="75" w:name="_Toc157247507"/>
+      <w:bookmarkStart w:id="76" w:name="_Toc157247507"/>
       <w:r>
         <w:rPr>
           <w:sz w:val="28"/>
         </w:rPr>
         <w:t>Overview</w:t>
       </w:r>
-      <w:bookmarkEnd w:id="75"/>
+      <w:bookmarkEnd w:id="76"/>
     </w:p>
     <w:p/>
     <w:p>
@@ -6871,14 +6882,14 @@
           <w:sz w:val="28"/>
         </w:rPr>
       </w:pPr>
-      <w:bookmarkStart w:id="76" w:name="_Toc157247508"/>
+      <w:bookmarkStart w:id="77" w:name="_Toc157247508"/>
       <w:r>
         <w:rPr>
           <w:sz w:val="28"/>
         </w:rPr>
         <w:t>Single Player Game Detail #1</w:t>
       </w:r>
-      <w:bookmarkEnd w:id="76"/>
+      <w:bookmarkEnd w:id="77"/>
     </w:p>
     <w:p/>
     <w:p>
@@ -6889,14 +6900,14 @@
           <w:sz w:val="28"/>
         </w:rPr>
       </w:pPr>
-      <w:bookmarkStart w:id="77" w:name="_Toc157247509"/>
+      <w:bookmarkStart w:id="78" w:name="_Toc157247509"/>
       <w:r>
         <w:rPr>
           <w:sz w:val="28"/>
         </w:rPr>
         <w:t>Story</w:t>
       </w:r>
-      <w:bookmarkEnd w:id="77"/>
+      <w:bookmarkEnd w:id="78"/>
     </w:p>
     <w:p/>
     <w:p>
@@ -6914,7 +6925,7 @@
           <w:sz w:val="28"/>
         </w:rPr>
       </w:pPr>
-      <w:bookmarkStart w:id="78" w:name="_Toc157247510"/>
+      <w:bookmarkStart w:id="79" w:name="_Toc157247510"/>
       <w:r>
         <w:rPr>
           <w:sz w:val="28"/>
@@ -6927,7 +6938,7 @@
         </w:rPr>
         <w:t>Game play</w:t>
       </w:r>
-      <w:bookmarkEnd w:id="78"/>
+      <w:bookmarkEnd w:id="79"/>
     </w:p>
     <w:p/>
     <w:p>
@@ -6944,17 +6955,17 @@
           <w:sz w:val="28"/>
         </w:rPr>
       </w:pPr>
-      <w:bookmarkStart w:id="79" w:name="_Toc157247511"/>
+      <w:bookmarkStart w:id="80" w:name="_Toc157247511"/>
       <w:r>
         <w:rPr>
           <w:sz w:val="28"/>
         </w:rPr>
         <w:t>Victory Conditions</w:t>
       </w:r>
-      <w:bookmarkEnd w:id="79"/>
-    </w:p>
-    <w:p/>
-    <w:bookmarkEnd w:id="69"/>
+      <w:bookmarkEnd w:id="80"/>
+    </w:p>
+    <w:p/>
+    <w:bookmarkEnd w:id="70"/>
     <w:p>
       <w:pPr>
         <w:pStyle w:val="Voetnoottekst"/>
@@ -6978,7 +6989,7 @@
           <w:sz w:val="40"/>
         </w:rPr>
       </w:pPr>
-      <w:bookmarkStart w:id="80" w:name="_Toc442794972"/>
+      <w:bookmarkStart w:id="81" w:name="_Toc442794972"/>
       <w:r>
         <w:rPr>
           <w:sz w:val="40"/>
@@ -6986,7 +6997,7 @@
         <w:lastRenderedPageBreak/>
         <w:t xml:space="preserve"> </w:t>
       </w:r>
-      <w:bookmarkStart w:id="81" w:name="_Toc157247512"/>
+      <w:bookmarkStart w:id="82" w:name="_Toc157247512"/>
       <w:r>
         <w:rPr>
           <w:sz w:val="40"/>
@@ -7005,8 +7016,8 @@
         </w:rPr>
         <w:t>”</w:t>
       </w:r>
-      <w:bookmarkEnd w:id="80"/>
       <w:bookmarkEnd w:id="81"/>
+      <w:bookmarkEnd w:id="82"/>
     </w:p>
     <w:p/>
     <w:p>
@@ -7031,7 +7042,7 @@
         </w:rPr>
         <w:t xml:space="preserve"> </w:t>
       </w:r>
-      <w:bookmarkStart w:id="82" w:name="_Toc157247513"/>
+      <w:bookmarkStart w:id="83" w:name="_Toc157247513"/>
       <w:r>
         <w:rPr>
           <w:sz w:val="40"/>
@@ -7050,7 +7061,7 @@
         </w:rPr>
         <w:t>”</w:t>
       </w:r>
-      <w:bookmarkEnd w:id="82"/>
+      <w:bookmarkEnd w:id="83"/>
     </w:p>
     <w:p/>
     <w:p>
@@ -7076,7 +7087,7 @@
           <w:sz w:val="40"/>
         </w:rPr>
       </w:pPr>
-      <w:bookmarkStart w:id="83" w:name="_Toc157247514"/>
+      <w:bookmarkStart w:id="84" w:name="_Toc157247514"/>
       <w:r>
         <w:rPr>
           <w:bCs/>
@@ -7098,7 +7109,7 @@
         </w:rPr>
         <w:t>”</w:t>
       </w:r>
-      <w:bookmarkEnd w:id="83"/>
+      <w:bookmarkEnd w:id="84"/>
     </w:p>
     <w:p/>
     <w:p>
@@ -7153,7 +7164,7 @@
           <w:sz w:val="40"/>
         </w:rPr>
       </w:pPr>
-      <w:bookmarkStart w:id="84" w:name="_Toc157247515"/>
+      <w:bookmarkStart w:id="85" w:name="_Toc157247515"/>
       <w:r>
         <w:rPr>
           <w:bCs/>
@@ -7161,7 +7172,7 @@
         </w:rPr>
         <w:t>The First Ideas Document</w:t>
       </w:r>
-      <w:bookmarkEnd w:id="84"/>
+      <w:bookmarkEnd w:id="85"/>
     </w:p>
     <w:p/>
     <w:p>
@@ -7173,7 +7184,7 @@
           <w:sz w:val="28"/>
         </w:rPr>
       </w:pPr>
-      <w:bookmarkStart w:id="85" w:name="_Toc157247516"/>
+      <w:bookmarkStart w:id="86" w:name="_Toc157247516"/>
       <w:r>
         <w:rPr>
           <w:bCs/>
@@ -7181,7 +7192,7 @@
         </w:rPr>
         <w:t>General Setup:</w:t>
       </w:r>
-      <w:bookmarkEnd w:id="85"/>
+      <w:bookmarkEnd w:id="86"/>
     </w:p>
     <w:p/>
     <w:p>
@@ -7308,7 +7319,7 @@
           <w:lang w:val="en-GB"/>
         </w:rPr>
       </w:pPr>
-      <w:bookmarkStart w:id="86" w:name="_Toc157247517"/>
+      <w:bookmarkStart w:id="87" w:name="_Toc157247517"/>
       <w:r>
         <w:rPr>
           <w:bCs/>
@@ -7317,7 +7328,7 @@
         </w:rPr>
         <w:t>Plotline:</w:t>
       </w:r>
-      <w:bookmarkEnd w:id="86"/>
+      <w:bookmarkEnd w:id="87"/>
     </w:p>
     <w:p>
       <w:pPr>
@@ -7356,7 +7367,7 @@
           <w:lang w:val="en-GB"/>
         </w:rPr>
       </w:pPr>
-      <w:bookmarkStart w:id="87" w:name="_Toc157247518"/>
+      <w:bookmarkStart w:id="88" w:name="_Toc157247518"/>
       <w:r>
         <w:rPr>
           <w:bCs/>
@@ -7365,7 +7376,7 @@
         </w:rPr>
         <w:t>Storyline:</w:t>
       </w:r>
-      <w:bookmarkEnd w:id="87"/>
+      <w:bookmarkEnd w:id="88"/>
       <w:r>
         <w:rPr>
           <w:bCs/>
@@ -7412,7 +7423,7 @@
           <w:lang w:val="en-GB"/>
         </w:rPr>
       </w:pPr>
-      <w:bookmarkStart w:id="88" w:name="_Toc157247519"/>
+      <w:bookmarkStart w:id="89" w:name="_Toc157247519"/>
       <w:r>
         <w:rPr>
           <w:bCs/>
@@ -7421,7 +7432,7 @@
         </w:rPr>
         <w:t>Bonus idea:</w:t>
       </w:r>
-      <w:bookmarkEnd w:id="88"/>
+      <w:bookmarkEnd w:id="89"/>
     </w:p>
     <w:p>
       <w:pPr>
@@ -7465,7 +7476,7 @@
           <w:sz w:val="40"/>
         </w:rPr>
       </w:pPr>
-      <w:bookmarkStart w:id="89" w:name="_Toc157247520"/>
+      <w:bookmarkStart w:id="90" w:name="_Toc157247520"/>
       <w:r>
         <w:rPr>
           <w:bCs/>
@@ -7490,7 +7501,7 @@
         <w:lastRenderedPageBreak/>
         <w:t>In or Out Appendix</w:t>
       </w:r>
-      <w:bookmarkEnd w:id="89"/>
+      <w:bookmarkEnd w:id="90"/>
     </w:p>
     <w:p/>
     <w:p>
@@ -7508,7 +7519,7 @@
           <w:sz w:val="28"/>
         </w:rPr>
       </w:pPr>
-      <w:bookmarkStart w:id="90" w:name="_Toc157247521"/>
+      <w:bookmarkStart w:id="91" w:name="_Toc157247521"/>
       <w:r>
         <w:rPr>
           <w:bCs/>
@@ -7516,7 +7527,7 @@
         </w:rPr>
         <w:t>In the game</w:t>
       </w:r>
-      <w:bookmarkEnd w:id="90"/>
+      <w:bookmarkEnd w:id="91"/>
     </w:p>
     <w:p/>
     <w:p>
@@ -7582,7 +7593,7 @@
           <w:sz w:val="28"/>
         </w:rPr>
       </w:pPr>
-      <w:bookmarkStart w:id="91" w:name="_Toc157247522"/>
+      <w:bookmarkStart w:id="92" w:name="_Toc157247522"/>
       <w:r>
         <w:rPr>
           <w:bCs/>
@@ -7590,7 +7601,7 @@
         </w:rPr>
         <w:t>Not in the Game</w:t>
       </w:r>
-      <w:bookmarkEnd w:id="91"/>
+      <w:bookmarkEnd w:id="92"/>
     </w:p>
     <w:p/>
     <w:p>
@@ -7652,8 +7663,6 @@
       <w:r>
         <w:t>Mobile Application</w:t>
       </w:r>
-      <w:bookmarkStart w:id="92" w:name="_GoBack"/>
-      <w:bookmarkEnd w:id="92"/>
     </w:p>
     <w:p>
       <w:pPr>
@@ -11355,21 +11364,6 @@
 </file>
 
 <file path=customXml/item1.xml><?xml version="1.0" encoding="utf-8"?>
-<?mso-contentType ?>
-<FormTemplates xmlns="http://schemas.microsoft.com/sharepoint/v3/contenttype/forms">
-  <Display>DocumentLibraryForm</Display>
-  <Edit>DocumentLibraryForm</Edit>
-  <New>DocumentLibraryForm</New>
-</FormTemplates>
-</file>
-
-<file path=customXml/item2.xml><?xml version="1.0" encoding="utf-8"?>
-<p:properties xmlns:p="http://schemas.microsoft.com/office/2006/metadata/properties" xmlns:xsi="http://www.w3.org/2001/XMLSchema-instance">
-  <documentManagement/>
-</p:properties>
-</file>
-
-<file path=customXml/item3.xml><?xml version="1.0" encoding="utf-8"?>
 <ct:contentTypeSchema xmlns:ct="http://schemas.microsoft.com/office/2006/metadata/contentType" xmlns:ma="http://schemas.microsoft.com/office/2006/metadata/properties/metaAttributes" ct:_="" ma:_="" ma:contentTypeName="Document" ma:contentTypeID="0x010100C8428B090D81B34DA19517DD6F855647" ma:contentTypeVersion="0" ma:contentTypeDescription="Een nieuw document maken." ma:contentTypeScope="" ma:versionID="461551752daf7baccd316804784cc5e1">
   <xsd:schema xmlns:xsd="http://www.w3.org/2001/XMLSchema" xmlns:p="http://schemas.microsoft.com/office/2006/metadata/properties" targetNamespace="http://schemas.microsoft.com/office/2006/metadata/properties" ma:root="true" ma:fieldsID="b118b0825d757084c8d1e1ffd33f200c">
     <xsd:element name="properties">
@@ -11418,10 +11412,32 @@
 </ct:contentTypeSchema>
 </file>
 
+<file path=customXml/item2.xml><?xml version="1.0" encoding="utf-8"?>
+<p:properties xmlns:p="http://schemas.microsoft.com/office/2006/metadata/properties" xmlns:xsi="http://www.w3.org/2001/XMLSchema-instance">
+  <documentManagement/>
+</p:properties>
+</file>
+
+<file path=customXml/item3.xml><?xml version="1.0" encoding="utf-8"?>
+<?mso-contentType ?>
+<FormTemplates xmlns="http://schemas.microsoft.com/sharepoint/v3/contenttype/forms">
+  <Display>DocumentLibraryForm</Display>
+  <Edit>DocumentLibraryForm</Edit>
+  <New>DocumentLibraryForm</New>
+</FormTemplates>
+</file>
+
 <file path=customXml/itemProps1.xml><?xml version="1.0" encoding="utf-8"?>
-<ds:datastoreItem xmlns:ds="http://schemas.openxmlformats.org/officeDocument/2006/customXml" ds:itemID="{3704EC5A-6B28-43DC-8EE3-4A56ABEB11FE}">
+<ds:datastoreItem xmlns:ds="http://schemas.openxmlformats.org/officeDocument/2006/customXml" ds:itemID="{8B5DF83C-8DA3-4664-8A69-1C103C64150D}">
   <ds:schemaRefs>
-    <ds:schemaRef ds:uri="http://schemas.microsoft.com/sharepoint/v3/contenttype/forms"/>
+    <ds:schemaRef ds:uri="http://schemas.microsoft.com/office/2006/metadata/contentType"/>
+    <ds:schemaRef ds:uri="http://schemas.microsoft.com/office/2006/metadata/properties/metaAttributes"/>
+    <ds:schemaRef ds:uri="http://www.w3.org/2001/XMLSchema"/>
+    <ds:schemaRef ds:uri="http://schemas.microsoft.com/office/2006/metadata/properties"/>
+    <ds:schemaRef ds:uri="http://schemas.openxmlformats.org/package/2006/metadata/core-properties"/>
+    <ds:schemaRef ds:uri="http://purl.org/dc/elements/1.1/"/>
+    <ds:schemaRef ds:uri="http://purl.org/dc/terms/"/>
+    <ds:schemaRef ds:uri="http://schemas.microsoft.com/office/internal/2005/internalDocumentation"/>
   </ds:schemaRefs>
 </ds:datastoreItem>
 </file>
@@ -11435,16 +11451,9 @@
 </file>
 
 <file path=customXml/itemProps3.xml><?xml version="1.0" encoding="utf-8"?>
-<ds:datastoreItem xmlns:ds="http://schemas.openxmlformats.org/officeDocument/2006/customXml" ds:itemID="{8B5DF83C-8DA3-4664-8A69-1C103C64150D}">
+<ds:datastoreItem xmlns:ds="http://schemas.openxmlformats.org/officeDocument/2006/customXml" ds:itemID="{3704EC5A-6B28-43DC-8EE3-4A56ABEB11FE}">
   <ds:schemaRefs>
-    <ds:schemaRef ds:uri="http://schemas.microsoft.com/office/2006/metadata/contentType"/>
-    <ds:schemaRef ds:uri="http://schemas.microsoft.com/office/2006/metadata/properties/metaAttributes"/>
-    <ds:schemaRef ds:uri="http://www.w3.org/2001/XMLSchema"/>
-    <ds:schemaRef ds:uri="http://schemas.microsoft.com/office/2006/metadata/properties"/>
-    <ds:schemaRef ds:uri="http://schemas.openxmlformats.org/package/2006/metadata/core-properties"/>
-    <ds:schemaRef ds:uri="http://purl.org/dc/elements/1.1/"/>
-    <ds:schemaRef ds:uri="http://purl.org/dc/terms/"/>
-    <ds:schemaRef ds:uri="http://schemas.microsoft.com/office/internal/2005/internalDocumentation"/>
+    <ds:schemaRef ds:uri="http://schemas.microsoft.com/sharepoint/v3/contenttype/forms"/>
   </ds:schemaRefs>
 </ds:datastoreItem>
 </file>
</xml_diff>